<commit_message>
Write and use UserServlet class
</commit_message>
<xml_diff>
--- a/Разработки Веб-страницы.docx
+++ b/Разработки Веб-страницы.docx
@@ -6,38 +6,6 @@
       <w:pPr>
         <w:spacing w:line="240" w:lineRule="auto"/>
         <w:rPr>
-          <w:b/>
-          <w:bCs/>
-          <w:sz w:val="28"/>
-          <w:szCs w:val="28"/>
-          <w:u w:val="single"/>
-        </w:rPr>
-      </w:pPr>
-      <w:r>
-        <w:rPr>
-          <w:b/>
-          <w:bCs/>
-          <w:sz w:val="28"/>
-          <w:szCs w:val="28"/>
-          <w:u w:val="single"/>
-        </w:rPr>
-        <w:t>Страницы</w:t>
-      </w:r>
-      <w:r>
-        <w:rPr>
-          <w:b/>
-          <w:bCs/>
-          <w:sz w:val="28"/>
-          <w:szCs w:val="28"/>
-          <w:u w:val="single"/>
-        </w:rPr>
-        <w:t>.</w:t>
-      </w:r>
-    </w:p>
-    <w:p>
-      <w:pPr>
-        <w:spacing w:line="240" w:lineRule="auto"/>
-        <w:rPr>
           <w:sz w:val="28"/>
           <w:szCs w:val="28"/>
           <w:u w:val="single"/>
@@ -75,15 +43,28 @@
         <w:tab/>
         <w:t>"/"</w:t>
       </w:r>
-    </w:p>
-    <w:p>
-      <w:pPr>
-        <w:spacing w:line="240" w:lineRule="auto"/>
-        <w:rPr>
-          <w:sz w:val="28"/>
-          <w:szCs w:val="28"/>
-        </w:rPr>
-      </w:pPr>
+      <w:r>
+        <w:rPr>
+          <w:sz w:val="28"/>
+          <w:szCs w:val="28"/>
+        </w:rPr>
+        <w:br/>
+      </w:r>
+      <w:r>
+        <w:rPr>
+          <w:sz w:val="28"/>
+          <w:szCs w:val="28"/>
+          <w:lang w:val="en-US"/>
+        </w:rPr>
+        <w:t>GET</w:t>
+      </w:r>
+      <w:r>
+        <w:rPr>
+          <w:sz w:val="28"/>
+          <w:szCs w:val="28"/>
+        </w:rPr>
+        <w:br/>
+      </w:r>
       <w:r>
         <w:rPr>
           <w:sz w:val="28"/>
@@ -159,14 +140,7 @@
           <w:sz w:val="28"/>
           <w:szCs w:val="28"/>
         </w:rPr>
-        <w:t>К</w:t>
-      </w:r>
-      <w:r>
-        <w:rPr>
-          <w:sz w:val="28"/>
-          <w:szCs w:val="28"/>
-        </w:rPr>
-        <w:t>онтактные данные для обращения</w:t>
+        <w:t>Контактные данные для обращения</w:t>
       </w:r>
     </w:p>
     <w:p>
@@ -285,6 +259,15 @@
         </w:rPr>
         <w:t>"</w:t>
       </w:r>
+      <w:r>
+        <w:rPr>
+          <w:sz w:val="28"/>
+          <w:szCs w:val="28"/>
+          <w:lang w:val="en-US"/>
+        </w:rPr>
+        <w:br/>
+        <w:t>GET</w:t>
+      </w:r>
     </w:p>
     <w:p>
       <w:pPr>
@@ -377,15 +360,7 @@
           <w:szCs w:val="28"/>
           <w:lang w:val="en-US"/>
         </w:rPr>
-        <w:t>/plans/</w:t>
-      </w:r>
-      <w:r>
-        <w:rPr>
-          <w:sz w:val="28"/>
-          <w:szCs w:val="28"/>
-          <w:lang w:val="en-US"/>
-        </w:rPr>
-        <w:t>today</w:t>
+        <w:t>/plans/today</w:t>
       </w:r>
       <w:r>
         <w:rPr>
@@ -395,6 +370,15 @@
         </w:rPr>
         <w:t>"</w:t>
       </w:r>
+      <w:r>
+        <w:rPr>
+          <w:sz w:val="28"/>
+          <w:szCs w:val="28"/>
+          <w:lang w:val="en-US"/>
+        </w:rPr>
+        <w:br/>
+        <w:t>GET</w:t>
+      </w:r>
     </w:p>
     <w:p>
       <w:pPr>
@@ -460,6 +444,7 @@
         <w:rPr>
           <w:sz w:val="28"/>
           <w:szCs w:val="28"/>
+          <w:lang w:val="en-US"/>
         </w:rPr>
       </w:pPr>
       <w:r>
@@ -515,38 +500,54 @@
         </w:rPr>
         <w:t>"</w:t>
       </w:r>
-    </w:p>
-    <w:p>
-      <w:pPr>
-        <w:pStyle w:val="a3"/>
-        <w:spacing w:line="240" w:lineRule="auto"/>
-        <w:ind w:left="0"/>
-        <w:rPr>
-          <w:sz w:val="28"/>
-          <w:szCs w:val="28"/>
-        </w:rPr>
-      </w:pPr>
-    </w:p>
-    <w:p>
-      <w:pPr>
-        <w:pStyle w:val="a3"/>
-        <w:spacing w:line="240" w:lineRule="auto"/>
-        <w:ind w:left="0"/>
-        <w:rPr>
-          <w:sz w:val="28"/>
-          <w:szCs w:val="28"/>
-        </w:rPr>
-      </w:pPr>
-    </w:p>
-    <w:p>
-      <w:pPr>
-        <w:pStyle w:val="a3"/>
-        <w:spacing w:line="240" w:lineRule="auto"/>
-        <w:ind w:left="0"/>
-        <w:rPr>
-          <w:sz w:val="28"/>
-          <w:szCs w:val="28"/>
-          <w:u w:val="single"/>
+      <w:r>
+        <w:rPr>
+          <w:sz w:val="28"/>
+          <w:szCs w:val="28"/>
+        </w:rPr>
+        <w:br/>
+      </w:r>
+      <w:r>
+        <w:rPr>
+          <w:sz w:val="28"/>
+          <w:szCs w:val="28"/>
+          <w:lang w:val="en-US"/>
+        </w:rPr>
+        <w:t>GET</w:t>
+      </w:r>
+    </w:p>
+    <w:p>
+      <w:pPr>
+        <w:pStyle w:val="a3"/>
+        <w:spacing w:line="240" w:lineRule="auto"/>
+        <w:ind w:left="0"/>
+        <w:rPr>
+          <w:sz w:val="28"/>
+          <w:szCs w:val="28"/>
+        </w:rPr>
+      </w:pPr>
+    </w:p>
+    <w:p>
+      <w:pPr>
+        <w:pStyle w:val="a3"/>
+        <w:spacing w:line="240" w:lineRule="auto"/>
+        <w:ind w:left="0"/>
+        <w:rPr>
+          <w:sz w:val="28"/>
+          <w:szCs w:val="28"/>
+        </w:rPr>
+      </w:pPr>
+    </w:p>
+    <w:p>
+      <w:pPr>
+        <w:pStyle w:val="a3"/>
+        <w:spacing w:line="240" w:lineRule="auto"/>
+        <w:ind w:left="0"/>
+        <w:rPr>
+          <w:sz w:val="28"/>
+          <w:szCs w:val="28"/>
+          <w:u w:val="single"/>
+          <w:lang w:val="en-US"/>
         </w:rPr>
       </w:pPr>
       <w:r>
@@ -563,18 +564,36 @@
           <w:szCs w:val="28"/>
           <w:u w:val="single"/>
         </w:rPr>
-        <w:t>ки дел</w:t>
-      </w:r>
-    </w:p>
-    <w:p>
-      <w:pPr>
-        <w:pStyle w:val="a3"/>
-        <w:spacing w:line="240" w:lineRule="auto"/>
-        <w:ind w:left="0"/>
-        <w:rPr>
-          <w:sz w:val="28"/>
-          <w:szCs w:val="28"/>
-          <w:u w:val="single"/>
+        <w:t>ки</w:t>
+      </w:r>
+      <w:r>
+        <w:rPr>
+          <w:sz w:val="28"/>
+          <w:szCs w:val="28"/>
+          <w:u w:val="single"/>
+          <w:lang w:val="en-US"/>
+        </w:rPr>
+        <w:t xml:space="preserve"> </w:t>
+      </w:r>
+      <w:r>
+        <w:rPr>
+          <w:sz w:val="28"/>
+          <w:szCs w:val="28"/>
+          <w:u w:val="single"/>
+        </w:rPr>
+        <w:t>дел</w:t>
+      </w:r>
+    </w:p>
+    <w:p>
+      <w:pPr>
+        <w:pStyle w:val="a3"/>
+        <w:spacing w:line="240" w:lineRule="auto"/>
+        <w:ind w:left="0"/>
+        <w:rPr>
+          <w:sz w:val="28"/>
+          <w:szCs w:val="28"/>
+          <w:u w:val="single"/>
+          <w:lang w:val="en-US"/>
         </w:rPr>
       </w:pPr>
       <w:r>
@@ -589,6 +608,7 @@
         <w:rPr>
           <w:sz w:val="28"/>
           <w:szCs w:val="28"/>
+          <w:lang w:val="en-US"/>
         </w:rPr>
         <w:t>:</w:t>
       </w:r>
@@ -596,6 +616,7 @@
         <w:rPr>
           <w:sz w:val="28"/>
           <w:szCs w:val="28"/>
+          <w:lang w:val="en-US"/>
         </w:rPr>
         <w:tab/>
         <w:t>"/</w:t>
@@ -612,6 +633,7 @@
         <w:rPr>
           <w:sz w:val="28"/>
           <w:szCs w:val="28"/>
+          <w:lang w:val="en-US"/>
         </w:rPr>
         <w:t>/</w:t>
       </w:r>
@@ -627,50 +649,80 @@
         <w:rPr>
           <w:sz w:val="28"/>
           <w:szCs w:val="28"/>
+          <w:lang w:val="en-US"/>
         </w:rPr>
         <w:t>"</w:t>
       </w:r>
-    </w:p>
-    <w:p>
-      <w:pPr>
-        <w:pStyle w:val="a3"/>
-        <w:spacing w:line="240" w:lineRule="auto"/>
-        <w:ind w:left="0"/>
-        <w:rPr>
-          <w:sz w:val="28"/>
-          <w:szCs w:val="28"/>
-        </w:rPr>
-      </w:pPr>
-    </w:p>
-    <w:p>
-      <w:pPr>
-        <w:pStyle w:val="a3"/>
-        <w:spacing w:line="240" w:lineRule="auto"/>
-        <w:ind w:left="0"/>
-        <w:rPr>
-          <w:sz w:val="28"/>
-          <w:szCs w:val="28"/>
-        </w:rPr>
-      </w:pPr>
-    </w:p>
-    <w:p>
-      <w:pPr>
-        <w:pStyle w:val="a3"/>
-        <w:spacing w:line="240" w:lineRule="auto"/>
-        <w:ind w:left="0"/>
-        <w:rPr>
-          <w:sz w:val="28"/>
-          <w:szCs w:val="28"/>
-          <w:u w:val="single"/>
-        </w:rPr>
-      </w:pPr>
-      <w:r>
-        <w:rPr>
-          <w:sz w:val="28"/>
-          <w:szCs w:val="28"/>
-          <w:u w:val="single"/>
-        </w:rPr>
-        <w:t>Профиль пользователя</w:t>
+      <w:r>
+        <w:rPr>
+          <w:sz w:val="28"/>
+          <w:szCs w:val="28"/>
+          <w:lang w:val="en-US"/>
+        </w:rPr>
+        <w:br/>
+        <w:t>GET</w:t>
+      </w:r>
+    </w:p>
+    <w:p>
+      <w:pPr>
+        <w:pStyle w:val="a3"/>
+        <w:spacing w:line="240" w:lineRule="auto"/>
+        <w:ind w:left="0"/>
+        <w:rPr>
+          <w:sz w:val="28"/>
+          <w:szCs w:val="28"/>
+          <w:lang w:val="en-US"/>
+        </w:rPr>
+      </w:pPr>
+    </w:p>
+    <w:p>
+      <w:pPr>
+        <w:pStyle w:val="a3"/>
+        <w:spacing w:line="240" w:lineRule="auto"/>
+        <w:ind w:left="0"/>
+        <w:rPr>
+          <w:sz w:val="28"/>
+          <w:szCs w:val="28"/>
+          <w:lang w:val="en-US"/>
+        </w:rPr>
+      </w:pPr>
+    </w:p>
+    <w:p>
+      <w:pPr>
+        <w:pStyle w:val="a3"/>
+        <w:spacing w:line="240" w:lineRule="auto"/>
+        <w:ind w:left="0"/>
+        <w:rPr>
+          <w:sz w:val="28"/>
+          <w:szCs w:val="28"/>
+          <w:u w:val="single"/>
+          <w:lang w:val="en-US"/>
+        </w:rPr>
+      </w:pPr>
+      <w:r>
+        <w:rPr>
+          <w:sz w:val="28"/>
+          <w:szCs w:val="28"/>
+          <w:u w:val="single"/>
+        </w:rPr>
+        <w:t>Профиль</w:t>
+      </w:r>
+      <w:r>
+        <w:rPr>
+          <w:sz w:val="28"/>
+          <w:szCs w:val="28"/>
+          <w:u w:val="single"/>
+          <w:lang w:val="en-US"/>
+        </w:rPr>
+        <w:t xml:space="preserve"> </w:t>
+      </w:r>
+      <w:r>
+        <w:rPr>
+          <w:sz w:val="28"/>
+          <w:szCs w:val="28"/>
+          <w:u w:val="single"/>
+        </w:rPr>
+        <w:t>пользователя</w:t>
       </w:r>
     </w:p>
     <w:p>
@@ -695,6 +747,7 @@
         <w:rPr>
           <w:sz w:val="28"/>
           <w:szCs w:val="28"/>
+          <w:lang w:val="en-US"/>
         </w:rPr>
         <w:t>:</w:t>
       </w:r>
@@ -702,6 +755,7 @@
         <w:rPr>
           <w:sz w:val="28"/>
           <w:szCs w:val="28"/>
+          <w:lang w:val="en-US"/>
         </w:rPr>
         <w:tab/>
         <w:t>"/</w:t>
@@ -718,33 +772,46 @@
         <w:rPr>
           <w:sz w:val="28"/>
           <w:szCs w:val="28"/>
+          <w:lang w:val="en-US"/>
         </w:rPr>
         <w:t>"</w:t>
       </w:r>
-    </w:p>
-    <w:p>
-      <w:pPr>
-        <w:pStyle w:val="a3"/>
-        <w:spacing w:line="240" w:lineRule="auto"/>
-        <w:ind w:left="0"/>
-        <w:rPr>
-          <w:sz w:val="28"/>
-          <w:szCs w:val="28"/>
-        </w:rPr>
-      </w:pPr>
-    </w:p>
-    <w:p>
-      <w:pPr>
-        <w:spacing w:line="240" w:lineRule="auto"/>
-        <w:rPr>
-          <w:sz w:val="28"/>
-          <w:szCs w:val="28"/>
-        </w:rPr>
-      </w:pPr>
-      <w:r>
-        <w:rPr>
-          <w:sz w:val="28"/>
-          <w:szCs w:val="28"/>
+      <w:r>
+        <w:rPr>
+          <w:sz w:val="28"/>
+          <w:szCs w:val="28"/>
+          <w:lang w:val="en-US"/>
+        </w:rPr>
+        <w:br/>
+        <w:t>GET</w:t>
+      </w:r>
+    </w:p>
+    <w:p>
+      <w:pPr>
+        <w:pStyle w:val="a3"/>
+        <w:spacing w:line="240" w:lineRule="auto"/>
+        <w:ind w:left="0"/>
+        <w:rPr>
+          <w:sz w:val="28"/>
+          <w:szCs w:val="28"/>
+          <w:lang w:val="en-US"/>
+        </w:rPr>
+      </w:pPr>
+    </w:p>
+    <w:p>
+      <w:pPr>
+        <w:spacing w:line="240" w:lineRule="auto"/>
+        <w:rPr>
+          <w:sz w:val="28"/>
+          <w:szCs w:val="28"/>
+          <w:lang w:val="en-US"/>
+        </w:rPr>
+      </w:pPr>
+      <w:r>
+        <w:rPr>
+          <w:sz w:val="28"/>
+          <w:szCs w:val="28"/>
+          <w:lang w:val="en-US"/>
         </w:rPr>
         <w:tab/>
       </w:r>
@@ -976,6 +1043,7 @@
     <w:lsdException w:name="HTML Sample" w:semiHidden="1" w:unhideWhenUsed="1"/>
     <w:lsdException w:name="HTML Typewriter" w:semiHidden="1" w:unhideWhenUsed="1"/>
     <w:lsdException w:name="HTML Variable" w:semiHidden="1" w:unhideWhenUsed="1"/>
+    <w:lsdException w:name="Normal Table" w:semiHidden="1" w:unhideWhenUsed="1"/>
     <w:lsdException w:name="annotation subject" w:semiHidden="1" w:unhideWhenUsed="1"/>
     <w:lsdException w:name="No List" w:semiHidden="1" w:unhideWhenUsed="1"/>
     <w:lsdException w:name="Outline List 1" w:semiHidden="1" w:unhideWhenUsed="1"/>
@@ -1022,8 +1090,10 @@
     <w:lsdException w:name="Table Subtle 2" w:semiHidden="1" w:unhideWhenUsed="1"/>
     <w:lsdException w:name="Table Web 1" w:semiHidden="1" w:unhideWhenUsed="1"/>
     <w:lsdException w:name="Table Web 2" w:semiHidden="1" w:unhideWhenUsed="1"/>
+    <w:lsdException w:name="Table Web 3" w:semiHidden="1" w:unhideWhenUsed="1"/>
     <w:lsdException w:name="Balloon Text" w:semiHidden="1" w:unhideWhenUsed="1"/>
     <w:lsdException w:name="Table Grid" w:uiPriority="39"/>
+    <w:lsdException w:name="Table Theme" w:semiHidden="1" w:unhideWhenUsed="1"/>
     <w:lsdException w:name="Placeholder Text" w:semiHidden="1"/>
     <w:lsdException w:name="No Spacing" w:uiPriority="1" w:qFormat="1"/>
     <w:lsdException w:name="Light Shading" w:uiPriority="60"/>

</xml_diff>